<commit_message>
lab 4 context updates, almost there but db not seeding for whatever bs reason
</commit_message>
<xml_diff>
--- a/Lab 4/Lab4 Code Review_John Bell.docx
+++ b/Lab 4/Lab4 Code Review_John Bell.docx
@@ -229,8 +229,6 @@
             <w:r>
               <w:t>Robin Mathison 2.6</w:t>
             </w:r>
-            <w:bookmarkStart w:id="0" w:name="_GoBack"/>
-            <w:bookmarkEnd w:id="0"/>
             <w:r>
               <w:t>.18</w:t>
             </w:r>
@@ -238,6 +236,78 @@
         </w:tc>
       </w:tr>
     </w:tbl>
+    <w:p>
+      <w:pPr>
+        <w:widowControl w:val="0"/>
+        <w:autoSpaceDE w:val="0"/>
+        <w:spacing w:after="0" w:line="240" w:lineRule="auto"/>
+        <w:rPr>
+          <w:u w:val="single"/>
+        </w:rPr>
+      </w:pPr>
+    </w:p>
+    <w:p>
+      <w:pPr>
+        <w:widowControl w:val="0"/>
+        <w:autoSpaceDE w:val="0"/>
+        <w:spacing w:after="0" w:line="240" w:lineRule="auto"/>
+        <w:rPr>
+          <w:b/>
+          <w:u w:val="single"/>
+        </w:rPr>
+      </w:pPr>
+      <w:r>
+        <w:rPr>
+          <w:b/>
+          <w:u w:val="single"/>
+        </w:rPr>
+        <w:t xml:space="preserve">NOTE: </w:t>
+      </w:r>
+      <w:r>
+        <w:rPr>
+          <w:rFonts w:ascii="Consolas" w:hAnsi="Consolas" w:cs="Consolas"/>
+          <w:color w:val="000000"/>
+          <w:sz w:val="19"/>
+          <w:szCs w:val="19"/>
+          <w:lang w:eastAsia="en-US"/>
+        </w:rPr>
+        <w:t xml:space="preserve"> for update-database you will need to specify the context as </w:t>
+      </w:r>
+      <w:proofErr w:type="spellStart"/>
+      <w:r>
+        <w:rPr>
+          <w:rFonts w:ascii="Consolas" w:hAnsi="Consolas" w:cs="Consolas"/>
+          <w:color w:val="000000"/>
+          <w:sz w:val="19"/>
+          <w:szCs w:val="19"/>
+          <w:lang w:eastAsia="en-US"/>
+        </w:rPr>
+        <w:t>CCDbContext</w:t>
+      </w:r>
+      <w:proofErr w:type="spellEnd"/>
+      <w:r>
+        <w:rPr>
+          <w:rFonts w:ascii="Consolas" w:hAnsi="Consolas" w:cs="Consolas"/>
+          <w:color w:val="000000"/>
+          <w:sz w:val="19"/>
+          <w:szCs w:val="19"/>
+          <w:lang w:eastAsia="en-US"/>
+        </w:rPr>
+        <w:t xml:space="preserve"> – from package manager console use </w:t>
+      </w:r>
+      <w:r>
+        <w:rPr>
+          <w:rFonts w:ascii="Consolas" w:hAnsi="Consolas" w:cs="Consolas"/>
+          <w:color w:val="000000"/>
+          <w:sz w:val="19"/>
+          <w:szCs w:val="19"/>
+          <w:lang w:eastAsia="en-US"/>
+        </w:rPr>
+        <w:t>update-database -Context CCDbContext</w:t>
+      </w:r>
+      <w:bookmarkStart w:id="0" w:name="_GoBack"/>
+      <w:bookmarkEnd w:id="0"/>
+    </w:p>
     <w:p>
       <w:pPr>
         <w:widowControl w:val="0"/>

</xml_diff>